<commit_message>
Dialogos de reclutamiento han sido implementados.
</commit_message>
<xml_diff>
--- a/DIALOGOS DE RECLUTABLES.docx
+++ b/DIALOGOS DE RECLUTABLES.docx
@@ -455,13 +455,7 @@
         </w:numPr>
       </w:pPr>
       <w:r>
-        <w:t>Veo en tus ojos el brillo de quien busca aliados... pero yo no lucho por cualquiera.</w:t>
-      </w:r>
-      <w:r>
-        <w:t xml:space="preserve"> </w:t>
-      </w:r>
-      <w:r>
-        <w:t>Mis espadas se desenvainan por causas justas... y por quienes demuestran compromiso</w:t>
+        <w:t>Veo en tus ojos el brillo de quien busca aliados... pero yo no lucho por cualquiera. Mis espadas se desenvainan por causas justas... y por quienes demuestran compromiso</w:t>
       </w:r>
       <w:r>
         <w:t>.</w:t>
@@ -476,13 +470,7 @@
         </w:numPr>
       </w:pPr>
       <w:r>
-        <w:t>¿Una batalla, dices? Todos vienen con palabras urgentes y promesas vacías. Yo escucho hechos, no discursos.</w:t>
-      </w:r>
-      <w:r>
-        <w:t xml:space="preserve"> </w:t>
-      </w:r>
-      <w:r>
-        <w:t>He visto demasiadas causas nobles marchar hacia el abismo por falta de convicción.</w:t>
+        <w:t>¿Una batalla, dices? Todos vienen con palabras urgentes y promesas vacías. Yo escucho hechos, no discursos. He visto demasiadas causas nobles marchar hacia el abismo por falta de convicción.</w:t>
       </w:r>
     </w:p>
     <w:p>
@@ -711,13 +699,7 @@
         </w:numPr>
       </w:pPr>
       <w:r>
-        <w:t>Saludos, viajero. Veo cansancio en tu alma... y determinación en tus pasos. ¿Qué buscas de un viejo como yo?</w:t>
-      </w:r>
-      <w:r>
-        <w:t xml:space="preserve"> </w:t>
-      </w:r>
-      <w:r>
-        <w:t>Curar heridas es sencillo. Sostener la esperanza, eso es más difícil. Pero en tiempos oscuros, toda luz es necesaria.</w:t>
+        <w:t>Saludos, viajero. Veo cansancio en tu alma... y determinación en tus pasos. ¿Qué buscas de un viejo como yo? Curar heridas es sencillo. Sostener la esperanza, eso es más difícil. Pero en tiempos oscuros, toda luz es necesaria.</w:t>
       </w:r>
     </w:p>
     <w:p>
@@ -780,21 +762,7 @@
           <w:b/>
           <w:bCs/>
         </w:rPr>
-        <w:t xml:space="preserve">*RAIZ DE LIRIA </w:t>
-      </w:r>
-      <w:r>
-        <w:rPr>
-          <w:b/>
-          <w:bCs/>
-        </w:rPr>
-        <w:t>ENTREGAD</w:t>
-      </w:r>
-      <w:r>
-        <w:rPr>
-          <w:b/>
-          <w:bCs/>
-        </w:rPr>
-        <w:t>A*</w:t>
+        <w:t>*RAIZ DE LIRIA ENTREGADA*</w:t>
       </w:r>
     </w:p>
     <w:p>
@@ -853,23 +821,20 @@
         <w:rPr>
           <w:b/>
           <w:bCs/>
-        </w:rPr>
-        <w:t>*¡</w:t>
-      </w:r>
-      <w:r>
-        <w:rPr>
-          <w:b/>
-          <w:bCs/>
-        </w:rPr>
-        <w:t>THARION EL SERENO</w:t>
-      </w:r>
-      <w:r>
-        <w:rPr>
-          <w:b/>
-          <w:bCs/>
-        </w:rPr>
-        <w:t xml:space="preserve"> SE HA UNIDO A TU EQUIPO!*</w:t>
-      </w:r>
+          <w:u w:val="single"/>
+        </w:rPr>
+        <w:t xml:space="preserve">*¡THARION EL SERENO SE HA UNIDO A TU </w:t>
+      </w:r>
+      <w:proofErr w:type="gramStart"/>
+      <w:r>
+        <w:rPr>
+          <w:b/>
+          <w:bCs/>
+          <w:u w:val="single"/>
+        </w:rPr>
+        <w:t>EQUIPO!*</w:t>
+      </w:r>
+      <w:proofErr w:type="gramEnd"/>
     </w:p>
     <w:bookmarkEnd w:id="1"/>
     <w:p>
@@ -989,13 +954,7 @@
         <w:t>Solicitud:</w:t>
       </w:r>
       <w:r>
-        <w:t xml:space="preserve"> reclutamiento.</w:t>
-      </w:r>
-      <w:r>
-        <w:t xml:space="preserve"> </w:t>
-      </w:r>
-      <w:r>
-        <w:t xml:space="preserve">Mi protocolo de asistencia avanzada se encuentra en estado inactivo. </w:t>
+        <w:t xml:space="preserve"> reclutamiento. Mi protocolo de asistencia avanzada se encuentra en estado inactivo. </w:t>
       </w:r>
       <w:r>
         <w:rPr>
@@ -1005,13 +964,7 @@
         <w:t>Razón:</w:t>
       </w:r>
       <w:r>
-        <w:t xml:space="preserve"> falta de </w:t>
-      </w:r>
-      <w:r>
-        <w:t xml:space="preserve">módulo de </w:t>
-      </w:r>
-      <w:r>
-        <w:t>criterio de compatibilidad.</w:t>
+        <w:t xml:space="preserve"> falta de módulo de criterio de compatibilidad.</w:t>
       </w:r>
     </w:p>
     <w:p>
@@ -1053,10 +1006,7 @@
         </w:numPr>
       </w:pPr>
       <w:r>
-        <w:t>Obtenlo</w:t>
-      </w:r>
-      <w:r>
-        <w:t xml:space="preserve"> y reconfiguraré mis rutinas de apoyo para integrarme a tu red operativa. Confirmación pendiente</w:t>
+        <w:t>Obtenlo y reconfiguraré mis rutinas de apoyo para integrarme a tu red operativa. Confirmación pendiente</w:t>
       </w:r>
       <w:r>
         <w:t>.</w:t>
@@ -1100,10 +1050,7 @@
         <w:t>Data Core vZ-4</w:t>
       </w:r>
       <w:r>
-        <w:t xml:space="preserve"> </w:t>
-      </w:r>
-      <w:r>
-        <w:t xml:space="preserve">verificado. </w:t>
+        <w:t xml:space="preserve"> verificado. </w:t>
       </w:r>
       <w:r>
         <w:rPr>
@@ -1162,8 +1109,31 @@
           <w:b/>
           <w:bCs/>
         </w:rPr>
-        <w:t>*¡THARION EL SERENO SE HA UNIDO A TU EQUIPO!*</w:t>
-      </w:r>
+        <w:t>*¡</w:t>
+      </w:r>
+      <w:r>
+        <w:rPr>
+          <w:b/>
+          <w:bCs/>
+        </w:rPr>
+        <w:t>SIGMA-8</w:t>
+      </w:r>
+      <w:r>
+        <w:rPr>
+          <w:b/>
+          <w:bCs/>
+        </w:rPr>
+        <w:t xml:space="preserve"> SE HA UNIDO A TU </w:t>
+      </w:r>
+      <w:proofErr w:type="gramStart"/>
+      <w:r>
+        <w:rPr>
+          <w:b/>
+          <w:bCs/>
+        </w:rPr>
+        <w:t>EQUIPO!*</w:t>
+      </w:r>
+      <w:proofErr w:type="gramEnd"/>
     </w:p>
     <w:p/>
     <w:sectPr>

</xml_diff>